<commit_message>
updated the project proposal to include the benchmark and reference links.
</commit_message>
<xml_diff>
--- a/DriverType/Project Proposal.docx
+++ b/DriverType/Project Proposal.docx
@@ -416,25 +416,7 @@
         <w:rPr>
           <w:rFonts w:ascii="Book Antiqua" w:hAnsi="Book Antiqua"/>
         </w:rPr>
-        <w:t xml:space="preserve"> observations and </w:t>
-      </w:r>
-      <w:r>
-        <w:rPr>
-          <w:rFonts w:ascii="Book Antiqua" w:hAnsi="Book Antiqua"/>
-        </w:rPr>
-        <w:t>10</w:t>
-      </w:r>
-      <w:r>
-        <w:rPr>
-          <w:rFonts w:ascii="Book Antiqua" w:hAnsi="Book Antiqua"/>
-        </w:rPr>
-        <w:t xml:space="preserve"> variables.</w:t>
-      </w:r>
-      <w:r>
-        <w:rPr>
-          <w:rFonts w:ascii="Book Antiqua" w:hAnsi="Book Antiqua"/>
-        </w:rPr>
-        <w:t xml:space="preserve"> The dataset provides information about the preceding vehicle and the road with respect to the weather. </w:t>
+        <w:t xml:space="preserve"> observations and 10 variables. The dataset provides information about the preceding vehicle and the road with respect to the weather. </w:t>
       </w:r>
     </w:p>
     <w:p>
@@ -465,6 +447,12 @@
         </w:rPr>
         <w:t xml:space="preserve">This is clearly a supervised problem. The goal here is to identify the driver type and utmost importance is on identifying aggressive drivers. As there are three levels which need to be classified, this implies the use of algorithms which can help us solve multinomial classification. </w:t>
       </w:r>
+      <w:r>
+        <w:rPr>
+          <w:rFonts w:ascii="Book Antiqua" w:hAnsi="Book Antiqua"/>
+        </w:rPr>
+        <w:t>The Benchmark models so far have been able to predict the driver type with accuracy of 70% and we will try to beat this by using techniques and tools which we have learned in the ML Engineering course.</w:t>
+      </w:r>
     </w:p>
     <w:p>
       <w:pPr>
@@ -608,19 +596,7 @@
         <w:rPr>
           <w:rFonts w:ascii="Book Antiqua" w:hAnsi="Book Antiqua"/>
         </w:rPr>
-        <w:t xml:space="preserve">If the exploration step found </w:t>
-      </w:r>
-      <w:r>
-        <w:rPr>
-          <w:rFonts w:ascii="Book Antiqua" w:hAnsi="Book Antiqua"/>
-        </w:rPr>
-        <w:t>outliers,</w:t>
-      </w:r>
-      <w:r>
-        <w:rPr>
-          <w:rFonts w:ascii="Book Antiqua" w:hAnsi="Book Antiqua"/>
-        </w:rPr>
-        <w:t xml:space="preserve"> the</w:t>
+        <w:t>If the exploration step found outliers, the</w:t>
       </w:r>
       <w:r>
         <w:rPr>
@@ -819,11 +795,6 @@
       </w:r>
     </w:p>
     <w:p>
-      <w:pPr>
-        <w:rPr>
-          <w:rFonts w:ascii="Book Antiqua" w:hAnsi="Book Antiqua"/>
-        </w:rPr>
-      </w:pPr>
       <w:r>
         <w:rPr>
           <w:rFonts w:ascii="Book Antiqua" w:hAnsi="Book Antiqua"/>
@@ -831,32 +802,161 @@
         <w:t xml:space="preserve">The best models will be further </w:t>
       </w:r>
       <w:r>
-        <w:t xml:space="preserve">examined and </w:t>
-      </w:r>
-      <w:r>
-        <w:t>tuned</w:t>
-      </w:r>
-      <w:r>
-        <w:t xml:space="preserve"> in order to improve the performance. Different sets of hyper-parameters will be tried out. It is planned to use grid search or random search to find the best hyperparameters. The tweaked models will be evaluated on the test set and compared based on the </w:t>
-      </w:r>
-      <w:r>
-        <w:t>Recall</w:t>
-      </w:r>
-      <w:r>
-        <w:t xml:space="preserve"> performance metric</w:t>
-      </w:r>
-      <w:r>
-        <w:t>.</w:t>
-      </w:r>
+        <w:t>examined and tuned in order to improve the performance. Different sets of hyper-parameters will be tried out. It is planned to use grid search or random search to find the best hyperparameters. The tweaked models will be evaluated on the test set and compared based on the Recall performance metric.</w:t>
+      </w:r>
+    </w:p>
+    <w:p>
+      <w:pPr>
+        <w:rPr>
+          <w:sz w:val="20"/>
+        </w:rPr>
+      </w:pPr>
+      <w:r>
+        <w:rPr>
+          <w:sz w:val="20"/>
+        </w:rPr>
+        <w:t>References</w:t>
+      </w:r>
+    </w:p>
+    <w:p>
+      <w:pPr>
+        <w:pStyle w:val="ListParagraph"/>
+        <w:numPr>
+          <w:ilvl w:val="0"/>
+          <w:numId w:val="1"/>
+        </w:numPr>
+        <w:rPr>
+          <w:rFonts w:ascii="Book Antiqua" w:hAnsi="Book Antiqua"/>
+          <w:sz w:val="18"/>
+        </w:rPr>
+      </w:pPr>
+      <w:r>
+        <w:rPr>
+          <w:sz w:val="18"/>
+        </w:rPr>
+        <w:t xml:space="preserve">Prediction model of driving </w:t>
+      </w:r>
+      <w:r>
+        <w:rPr>
+          <w:sz w:val="18"/>
+        </w:rPr>
+        <w:t>behaviour</w:t>
+      </w:r>
+      <w:r>
+        <w:rPr>
+          <w:sz w:val="18"/>
+        </w:rPr>
+        <w:t xml:space="preserve"> based on traffic conditions and driver types</w:t>
+      </w:r>
+      <w:r>
+        <w:rPr>
+          <w:sz w:val="18"/>
+        </w:rPr>
+        <w:t xml:space="preserve"> </w:t>
+      </w:r>
+      <w:hyperlink r:id="rId5" w:history="1">
+        <w:r>
+          <w:rPr>
+            <w:rStyle w:val="Hyperlink"/>
+            <w:sz w:val="18"/>
+          </w:rPr>
+          <w:t>https://ieeexplore.ieee.org/document/5309718</w:t>
+        </w:r>
+      </w:hyperlink>
+    </w:p>
+    <w:p>
+      <w:pPr>
+        <w:pStyle w:val="ListParagraph"/>
+        <w:numPr>
+          <w:ilvl w:val="0"/>
+          <w:numId w:val="1"/>
+        </w:numPr>
+        <w:rPr>
+          <w:rFonts w:ascii="Book Antiqua" w:hAnsi="Book Antiqua"/>
+          <w:sz w:val="18"/>
+        </w:rPr>
+      </w:pPr>
+      <w:proofErr w:type="spellStart"/>
+      <w:r>
+        <w:rPr>
+          <w:rFonts w:ascii="Book Antiqua" w:hAnsi="Book Antiqua"/>
+          <w:sz w:val="18"/>
+        </w:rPr>
+        <w:t>Modeling</w:t>
+      </w:r>
+      <w:proofErr w:type="spellEnd"/>
+      <w:r>
+        <w:rPr>
+          <w:rFonts w:ascii="Book Antiqua" w:hAnsi="Book Antiqua"/>
+          <w:sz w:val="18"/>
+        </w:rPr>
+        <w:t xml:space="preserve"> and prediction of driving </w:t>
+      </w:r>
+      <w:r>
+        <w:rPr>
+          <w:rFonts w:ascii="Book Antiqua" w:hAnsi="Book Antiqua"/>
+          <w:sz w:val="18"/>
+        </w:rPr>
+        <w:t xml:space="preserve">behaviour </w:t>
+      </w:r>
+      <w:hyperlink r:id="rId6" w:history="1">
+        <w:r>
+          <w:rPr>
+            <w:rStyle w:val="Hyperlink"/>
+            <w:sz w:val="18"/>
+          </w:rPr>
+          <w:t>https://www.researchgate.net/publication/228704831_Modeling_and_prediction_of_driving_behavior</w:t>
+        </w:r>
+      </w:hyperlink>
+    </w:p>
+    <w:p>
+      <w:pPr>
+        <w:pStyle w:val="ListParagraph"/>
+        <w:numPr>
+          <w:ilvl w:val="0"/>
+          <w:numId w:val="1"/>
+        </w:numPr>
+        <w:rPr>
+          <w:rFonts w:ascii="Book Antiqua" w:hAnsi="Book Antiqua"/>
+        </w:rPr>
+      </w:pPr>
+      <w:r>
+        <w:rPr>
+          <w:sz w:val="18"/>
+        </w:rPr>
+        <w:t xml:space="preserve">Learning to Predict Driver </w:t>
+      </w:r>
+      <w:proofErr w:type="spellStart"/>
+      <w:r>
+        <w:rPr>
+          <w:sz w:val="18"/>
+        </w:rPr>
+        <w:t>Behavior</w:t>
+      </w:r>
+      <w:proofErr w:type="spellEnd"/>
+      <w:r>
+        <w:rPr>
+          <w:sz w:val="18"/>
+        </w:rPr>
+        <w:t xml:space="preserve"> from Observation</w:t>
+      </w:r>
+      <w:r>
+        <w:rPr>
+          <w:sz w:val="18"/>
+        </w:rPr>
+        <w:t xml:space="preserve"> </w:t>
+      </w:r>
+      <w:hyperlink r:id="rId7" w:history="1">
+        <w:r>
+          <w:rPr>
+            <w:rStyle w:val="Hyperlink"/>
+            <w:sz w:val="18"/>
+          </w:rPr>
+          <w:t>https://www.aaai.org/ocs/index.php/SSS/SSS17/paper/viewFile/15303/14566</w:t>
+        </w:r>
+      </w:hyperlink>
       <w:bookmarkStart w:id="0" w:name="_GoBack"/>
       <w:bookmarkEnd w:id="0"/>
-    </w:p>
-    <w:p>
-      <w:pPr>
-        <w:rPr>
-          <w:rFonts w:ascii="Book Antiqua" w:hAnsi="Book Antiqua"/>
-        </w:rPr>
-      </w:pPr>
     </w:p>
     <w:p>
       <w:pPr>
@@ -874,6 +974,103 @@
     </w:sectPr>
   </w:body>
 </w:document>
+</file>
+
+<file path=word/numbering.xml><?xml version="1.0" encoding="utf-8"?>
+<w:numbering xmlns:wpc="http://schemas.microsoft.com/office/word/2010/wordprocessingCanvas" xmlns:cx="http://schemas.microsoft.com/office/drawing/2014/chartex" xmlns:cx1="http://schemas.microsoft.com/office/drawing/2015/9/8/chartex" xmlns:cx2="http://schemas.microsoft.com/office/drawing/2015/10/21/chartex" xmlns:cx3="http://schemas.microsoft.com/office/drawing/2016/5/9/chartex" xmlns:cx4="http://schemas.microsoft.com/office/drawing/2016/5/10/chartex" xmlns:cx5="http://schemas.microsoft.com/office/drawing/2016/5/11/chartex" xmlns:cx6="http://schemas.microsoft.com/office/drawing/2016/5/12/chartex" xmlns:cx7="http://schemas.microsoft.com/office/drawing/2016/5/13/chartex" xmlns:cx8="http://schemas.microsoft.com/office/drawing/2016/5/14/chartex" xmlns:mc="http://schemas.openxmlformats.org/markup-compatibility/2006" xmlns:aink="http://schemas.microsoft.com/office/drawing/2016/ink" xmlns:am3d="http://schemas.microsoft.com/office/drawing/2017/model3d" xmlns:o="urn:schemas-microsoft-com:office:office" xmlns:r="http://schemas.openxmlformats.org/officeDocument/2006/relationships" xmlns:m="http://schemas.openxmlformats.org/officeDocument/2006/math" xmlns:v="urn:schemas-microsoft-com:vml" xmlns:wp14="http://schemas.microsoft.com/office/word/2010/wordprocessingDrawing" xmlns:wp="http://schemas.openxmlformats.org/drawingml/2006/wordprocessingDrawing" xmlns:w10="urn:schemas-microsoft-com:office:word" xmlns:w="http://schemas.openxmlformats.org/wordprocessingml/2006/main" xmlns:w14="http://schemas.microsoft.com/office/word/2010/wordml" xmlns:w15="http://schemas.microsoft.com/office/word/2012/wordml" xmlns:w16cid="http://schemas.microsoft.com/office/word/2016/wordml/cid" xmlns:w16se="http://schemas.microsoft.com/office/word/2015/wordml/symex" xmlns:wpg="http://schemas.microsoft.com/office/word/2010/wordprocessingGroup" xmlns:wpi="http://schemas.microsoft.com/office/word/2010/wordprocessingInk" xmlns:wne="http://schemas.microsoft.com/office/word/2006/wordml" xmlns:wps="http://schemas.microsoft.com/office/word/2010/wordprocessingShape" mc:Ignorable="w14 w15 w16se w16cid wp14">
+  <w:abstractNum w:abstractNumId="0" w15:restartNumberingAfterBreak="0">
+    <w:nsid w:val="0A8A0CBE"/>
+    <w:multiLevelType w:val="hybridMultilevel"/>
+    <w:tmpl w:val="803CF578"/>
+    <w:lvl w:ilvl="0" w:tplc="4009000F">
+      <w:start w:val="1"/>
+      <w:numFmt w:val="decimal"/>
+      <w:lvlText w:val="%1."/>
+      <w:lvlJc w:val="left"/>
+      <w:pPr>
+        <w:ind w:left="720" w:hanging="360"/>
+      </w:pPr>
+      <w:rPr>
+        <w:rFonts w:hint="default"/>
+      </w:rPr>
+    </w:lvl>
+    <w:lvl w:ilvl="1" w:tplc="40090019" w:tentative="1">
+      <w:start w:val="1"/>
+      <w:numFmt w:val="lowerLetter"/>
+      <w:lvlText w:val="%2."/>
+      <w:lvlJc w:val="left"/>
+      <w:pPr>
+        <w:ind w:left="1440" w:hanging="360"/>
+      </w:pPr>
+    </w:lvl>
+    <w:lvl w:ilvl="2" w:tplc="4009001B" w:tentative="1">
+      <w:start w:val="1"/>
+      <w:numFmt w:val="lowerRoman"/>
+      <w:lvlText w:val="%3."/>
+      <w:lvlJc w:val="right"/>
+      <w:pPr>
+        <w:ind w:left="2160" w:hanging="180"/>
+      </w:pPr>
+    </w:lvl>
+    <w:lvl w:ilvl="3" w:tplc="4009000F" w:tentative="1">
+      <w:start w:val="1"/>
+      <w:numFmt w:val="decimal"/>
+      <w:lvlText w:val="%4."/>
+      <w:lvlJc w:val="left"/>
+      <w:pPr>
+        <w:ind w:left="2880" w:hanging="360"/>
+      </w:pPr>
+    </w:lvl>
+    <w:lvl w:ilvl="4" w:tplc="40090019" w:tentative="1">
+      <w:start w:val="1"/>
+      <w:numFmt w:val="lowerLetter"/>
+      <w:lvlText w:val="%5."/>
+      <w:lvlJc w:val="left"/>
+      <w:pPr>
+        <w:ind w:left="3600" w:hanging="360"/>
+      </w:pPr>
+    </w:lvl>
+    <w:lvl w:ilvl="5" w:tplc="4009001B" w:tentative="1">
+      <w:start w:val="1"/>
+      <w:numFmt w:val="lowerRoman"/>
+      <w:lvlText w:val="%6."/>
+      <w:lvlJc w:val="right"/>
+      <w:pPr>
+        <w:ind w:left="4320" w:hanging="180"/>
+      </w:pPr>
+    </w:lvl>
+    <w:lvl w:ilvl="6" w:tplc="4009000F" w:tentative="1">
+      <w:start w:val="1"/>
+      <w:numFmt w:val="decimal"/>
+      <w:lvlText w:val="%7."/>
+      <w:lvlJc w:val="left"/>
+      <w:pPr>
+        <w:ind w:left="5040" w:hanging="360"/>
+      </w:pPr>
+    </w:lvl>
+    <w:lvl w:ilvl="7" w:tplc="40090019" w:tentative="1">
+      <w:start w:val="1"/>
+      <w:numFmt w:val="lowerLetter"/>
+      <w:lvlText w:val="%8."/>
+      <w:lvlJc w:val="left"/>
+      <w:pPr>
+        <w:ind w:left="5760" w:hanging="360"/>
+      </w:pPr>
+    </w:lvl>
+    <w:lvl w:ilvl="8" w:tplc="4009001B" w:tentative="1">
+      <w:start w:val="1"/>
+      <w:numFmt w:val="lowerRoman"/>
+      <w:lvlText w:val="%9."/>
+      <w:lvlJc w:val="right"/>
+      <w:pPr>
+        <w:ind w:left="6480" w:hanging="180"/>
+      </w:pPr>
+    </w:lvl>
+  </w:abstractNum>
+  <w:num w:numId="1">
+    <w:abstractNumId w:val="0"/>
+  </w:num>
+</w:numbering>
 </file>
 
 <file path=word/styles.xml><?xml version="1.0" encoding="utf-8"?>
@@ -999,6 +1196,7 @@
     <w:lsdException w:name="HTML Sample" w:semiHidden="1" w:unhideWhenUsed="1"/>
     <w:lsdException w:name="HTML Typewriter" w:semiHidden="1" w:unhideWhenUsed="1"/>
     <w:lsdException w:name="HTML Variable" w:semiHidden="1" w:unhideWhenUsed="1"/>
+    <w:lsdException w:name="Normal Table" w:semiHidden="1" w:unhideWhenUsed="1"/>
     <w:lsdException w:name="annotation subject" w:semiHidden="1" w:unhideWhenUsed="1"/>
     <w:lsdException w:name="No List" w:semiHidden="1" w:unhideWhenUsed="1"/>
     <w:lsdException w:name="Outline List 1" w:semiHidden="1" w:unhideWhenUsed="1"/>
@@ -1045,8 +1243,10 @@
     <w:lsdException w:name="Table Subtle 2" w:semiHidden="1" w:unhideWhenUsed="1"/>
     <w:lsdException w:name="Table Web 1" w:semiHidden="1" w:unhideWhenUsed="1"/>
     <w:lsdException w:name="Table Web 2" w:semiHidden="1" w:unhideWhenUsed="1"/>
+    <w:lsdException w:name="Table Web 3" w:semiHidden="1" w:unhideWhenUsed="1"/>
     <w:lsdException w:name="Balloon Text" w:semiHidden="1" w:unhideWhenUsed="1"/>
     <w:lsdException w:name="Table Grid" w:uiPriority="39"/>
+    <w:lsdException w:name="Table Theme" w:semiHidden="1" w:unhideWhenUsed="1"/>
     <w:lsdException w:name="Placeholder Text" w:semiHidden="1"/>
     <w:lsdException w:name="No Spacing" w:uiPriority="1" w:qFormat="1"/>
     <w:lsdException w:name="Light Shading" w:uiPriority="60"/>
@@ -1298,6 +1498,40 @@
     <w:uiPriority w:val="99"/>
     <w:semiHidden/>
     <w:unhideWhenUsed/>
+  </w:style>
+  <w:style w:type="paragraph" w:styleId="ListParagraph">
+    <w:name w:val="List Paragraph"/>
+    <w:basedOn w:val="Normal"/>
+    <w:uiPriority w:val="34"/>
+    <w:qFormat/>
+    <w:rsid w:val="00296D9E"/>
+    <w:pPr>
+      <w:ind w:left="720"/>
+      <w:contextualSpacing/>
+    </w:pPr>
+  </w:style>
+  <w:style w:type="character" w:styleId="Hyperlink">
+    <w:name w:val="Hyperlink"/>
+    <w:basedOn w:val="DefaultParagraphFont"/>
+    <w:uiPriority w:val="99"/>
+    <w:unhideWhenUsed/>
+    <w:rsid w:val="00296D9E"/>
+    <w:rPr>
+      <w:color w:val="0000FF"/>
+      <w:u w:val="single"/>
+    </w:rPr>
+  </w:style>
+  <w:style w:type="character" w:styleId="UnresolvedMention">
+    <w:name w:val="Unresolved Mention"/>
+    <w:basedOn w:val="DefaultParagraphFont"/>
+    <w:uiPriority w:val="99"/>
+    <w:semiHidden/>
+    <w:unhideWhenUsed/>
+    <w:rsid w:val="00296D9E"/>
+    <w:rPr>
+      <w:color w:val="605E5C"/>
+      <w:shd w:val="clear" w:color="auto" w:fill="E1DFDD"/>
+    </w:rPr>
   </w:style>
 </w:styles>
 </file>

</xml_diff>